<commit_message>
ya tengo la primera versión del programa del curso de análisis numérico
</commit_message>
<xml_diff>
--- a/classes/3_calculo/6_analisis_numerico/program_numeric_methods.docx
+++ b/classes/3_calculo/6_analisis_numerico/program_numeric_methods.docx
@@ -799,7 +799,6 @@
             <w:placeholder>
               <w:docPart w:val="16163B37648D473A83CD2D1FA751CA50"/>
             </w:placeholder>
-            <w:showingPlcHdr/>
           </w:sdtPr>
           <w:sdtContent>
             <w:tc>
@@ -823,11 +822,9 @@
                 </w:pPr>
                 <w:r>
                   <w:rPr>
-                    <w:rStyle w:val="Textodelmarcadordeposicin"/>
-                    <w:rFonts w:ascii="Calibri" w:hAnsi="Calibri"/>
-                    <w:sz w:val="22"/>
+                    <w:rFonts w:asciiTheme="minorHAnsi" w:hAnsiTheme="minorHAnsi"/>
                   </w:rPr>
-                  <w:t>Código curso en MARES</w:t>
+                  <w:t>2096632</w:t>
                 </w:r>
               </w:p>
             </w:tc>
@@ -9381,7 +9378,6 @@
   <w:rsids>
     <w:rsidRoot w:val="00A94520"/>
     <w:rsid w:val="00005B0E"/>
-    <w:rsid w:val="00011F2D"/>
     <w:rsid w:val="0002592F"/>
     <w:rsid w:val="00036FB2"/>
     <w:rsid w:val="000B1F8E"/>
@@ -9405,6 +9401,7 @@
     <w:rsid w:val="004E7AE5"/>
     <w:rsid w:val="004F2CC2"/>
     <w:rsid w:val="004F4259"/>
+    <w:rsid w:val="005740A3"/>
     <w:rsid w:val="00587E01"/>
     <w:rsid w:val="005A1DB9"/>
     <w:rsid w:val="005B4C9E"/>

</xml_diff>